<commit_message>
Feat: Update application to auto map whole document
Code có thể auto map 1 file
</commit_message>
<xml_diff>
--- a/document/Tài liệu.docx
+++ b/document/Tài liệu.docx
@@ -233,7 +233,6 @@
           <w:bCs/>
           <w:sz w:val="28"/>
           <w:szCs w:val="28"/>
-          <w:lang w:val="vi-VN"/>
         </w:rPr>
       </w:pPr>
       <w:r>
@@ -257,6 +256,64 @@
       </w:pPr>
       <w:r>
         <w:rPr>
+          <w:sz w:val="24"/>
+          <w:szCs w:val="24"/>
+          <w:lang w:val="vi-VN"/>
+        </w:rPr>
+        <w:t>Liệt</w:t>
+      </w:r>
+      <w:r>
+        <w:rPr>
+          <w:sz w:val="24"/>
+          <w:szCs w:val="24"/>
+          <w:lang w:val="vi-VN"/>
+        </w:rPr>
+        <w:t xml:space="preserve"> kê masterdata -&gt; liệt kê những trường bắt buộc.</w:t>
+      </w:r>
+    </w:p>
+    <w:p>
+      <w:pPr>
+        <w:rPr>
+          <w:sz w:val="24"/>
+          <w:szCs w:val="24"/>
+          <w:lang w:val="vi-VN"/>
+        </w:rPr>
+      </w:pPr>
+      <w:r>
+        <w:rPr>
+          <w:sz w:val="24"/>
+          <w:szCs w:val="24"/>
+          <w:lang w:val="vi-VN"/>
+        </w:rPr>
+        <w:t>Nối trường dữ liệu của khách hàng với trường dữ liệu của công ty.</w:t>
+      </w:r>
+    </w:p>
+    <w:p>
+      <w:pPr>
+        <w:rPr>
+          <w:sz w:val="24"/>
+          <w:szCs w:val="24"/>
+        </w:rPr>
+      </w:pPr>
+      <w:r>
+        <w:rPr>
+          <w:sz w:val="24"/>
+          <w:szCs w:val="24"/>
+          <w:lang w:val="vi-VN"/>
+        </w:rPr>
+        <w:t>Tự động map dữ liệu của từng trường của khách hàng vào trường của công ty.</w:t>
+      </w:r>
+    </w:p>
+    <w:p>
+      <w:pPr>
+        <w:rPr>
+          <w:sz w:val="24"/>
+          <w:szCs w:val="24"/>
+          <w:lang w:val="vi-VN"/>
+        </w:rPr>
+      </w:pPr>
+      <w:r>
+        <w:rPr>
           <w:b/>
           <w:bCs/>
           <w:sz w:val="28"/>
@@ -303,65 +360,6 @@
           <w:lang w:val="vi-VN"/>
         </w:rPr>
         <w:t>Những việc cần làm:</w:t>
-      </w:r>
-    </w:p>
-    <w:p>
-      <w:pPr>
-        <w:rPr>
-          <w:sz w:val="24"/>
-          <w:szCs w:val="24"/>
-          <w:lang w:val="vi-VN"/>
-        </w:rPr>
-      </w:pPr>
-      <w:r>
-        <w:rPr>
-          <w:sz w:val="24"/>
-          <w:szCs w:val="24"/>
-          <w:lang w:val="vi-VN"/>
-        </w:rPr>
-        <w:t>Liệt</w:t>
-      </w:r>
-      <w:r>
-        <w:rPr>
-          <w:sz w:val="24"/>
-          <w:szCs w:val="24"/>
-          <w:lang w:val="vi-VN"/>
-        </w:rPr>
-        <w:t xml:space="preserve"> kê masterdata -&gt; liệt kê những trường bắt buộc.</w:t>
-      </w:r>
-    </w:p>
-    <w:p>
-      <w:pPr>
-        <w:rPr>
-          <w:sz w:val="24"/>
-          <w:szCs w:val="24"/>
-          <w:lang w:val="vi-VN"/>
-        </w:rPr>
-      </w:pPr>
-      <w:r>
-        <w:rPr>
-          <w:sz w:val="24"/>
-          <w:szCs w:val="24"/>
-          <w:lang w:val="vi-VN"/>
-        </w:rPr>
-        <w:t>Nối trường dữ liệu của khách hàng với trường dữ liệu của công ty.</w:t>
-      </w:r>
-    </w:p>
-    <w:p>
-      <w:pPr>
-        <w:rPr>
-          <w:sz w:val="24"/>
-          <w:szCs w:val="24"/>
-          <w:lang w:val="vi-VN"/>
-        </w:rPr>
-      </w:pPr>
-      <w:r>
-        <w:rPr>
-          <w:sz w:val="24"/>
-          <w:szCs w:val="24"/>
-          <w:lang w:val="vi-VN"/>
-        </w:rPr>
-        <w:t>Tự động map dữ liệu của từng trường của khách hàng vào trường của công ty.</w:t>
       </w:r>
     </w:p>
     <w:p>
@@ -1249,6 +1247,7 @@
   <w:style w:type="paragraph" w:default="1" w:styleId="Normal">
     <w:name w:val="Normal"/>
     <w:qFormat/>
+    <w:rsid w:val="004637BE"/>
   </w:style>
   <w:style w:type="paragraph" w:styleId="Heading1">
     <w:name w:val="heading 1"/>

</xml_diff>